<commit_message>
styled vis done - some bugs still to sort out
</commit_message>
<xml_diff>
--- a/data/film budget texts.docx
+++ b/data/film budget texts.docx
@@ -86,8 +86,13 @@
       <w:r>
         <w:t xml:space="preserve">Films are bets on human taste that must entertain a lot of people. They often consume </w:t>
       </w:r>
-      <w:r>
-        <w:t xml:space="preserve">rhinoculous amounts of effort, people, skill, </w:t>
+      <w:proofErr w:type="spellStart"/>
+      <w:r>
+        <w:t>rhinoculous</w:t>
+      </w:r>
+      <w:proofErr w:type="spellEnd"/>
+      <w:r>
+        <w:t xml:space="preserve"> amounts of effort, people, skill, </w:t>
       </w:r>
       <w:r>
         <w:t xml:space="preserve">scream and shout to </w:t>
@@ -198,8 +203,6 @@
       <w:r>
         <w:t xml:space="preserve"> and stay at home</w:t>
       </w:r>
-      <w:bookmarkStart w:id="0" w:name="_GoBack"/>
-      <w:bookmarkEnd w:id="0"/>
       <w:r>
         <w:t>,</w:t>
       </w:r>
@@ -229,13 +232,13 @@
     <w:p/>
     <w:p>
       <w:r>
+        <w:t>Sort By production budget</w:t>
+      </w:r>
+    </w:p>
+    <w:p/>
+    <w:p>
+      <w:r>
         <w:t>Re-sorting by production budget…</w:t>
-      </w:r>
-    </w:p>
-    <w:p/>
-    <w:p>
-      <w:r>
-        <w:t>Sort By production budget</w:t>
       </w:r>
     </w:p>
     <w:p/>
@@ -308,7 +311,15 @@
         <w:t xml:space="preserve">safe </w:t>
       </w:r>
       <w:r>
-        <w:t>zone, while it seems John Carter actually just got it’s money worth. However – the production budget doesn’t show the marketing cost, which is pretty much exactly what it lost: around $150-200 million. Hurty.</w:t>
+        <w:t xml:space="preserve">zone, while it seems John Carter actually just got it’s money worth. However – the production budget doesn’t show the marketing cost, which is pretty much exactly what it lost: around $150-200 million. </w:t>
+      </w:r>
+      <w:proofErr w:type="spellStart"/>
+      <w:r>
+        <w:t>Hurty</w:t>
+      </w:r>
+      <w:proofErr w:type="spellEnd"/>
+      <w:r>
+        <w:t>.</w:t>
       </w:r>
       <w:r>
         <w:t xml:space="preserve"> Wouldn’t </w:t>
@@ -340,17 +351,35 @@
       <w:r>
         <w:t xml:space="preserve">Click on </w:t>
       </w:r>
-      <w:r>
-        <w:t>IMDb rating</w:t>
-      </w:r>
-    </w:p>
-    <w:p/>
-    <w:p>
-      <w:r>
-        <w:t>The size and saturation of these bubbles show the IMDb</w:t>
-      </w:r>
-      <w:r>
-        <w:t xml:space="preserve"> rating. IMDb ratings are close</w:t>
+      <w:proofErr w:type="spellStart"/>
+      <w:r>
+        <w:t>IMDb</w:t>
+      </w:r>
+      <w:proofErr w:type="spellEnd"/>
+      <w:r>
+        <w:t xml:space="preserve"> rating</w:t>
+      </w:r>
+    </w:p>
+    <w:p/>
+    <w:p>
+      <w:r>
+        <w:t xml:space="preserve">The size and saturation of these bubbles show the </w:t>
+      </w:r>
+      <w:proofErr w:type="spellStart"/>
+      <w:r>
+        <w:t>IMDb</w:t>
+      </w:r>
+      <w:proofErr w:type="spellEnd"/>
+      <w:r>
+        <w:t xml:space="preserve"> rating. </w:t>
+      </w:r>
+      <w:proofErr w:type="spellStart"/>
+      <w:r>
+        <w:t>IMDb</w:t>
+      </w:r>
+      <w:proofErr w:type="spellEnd"/>
+      <w:r>
+        <w:t xml:space="preserve"> ratings are close</w:t>
       </w:r>
       <w:r>
         <w:t xml:space="preserve"> to the masses </w:t>
@@ -359,7 +388,15 @@
         <w:t xml:space="preserve">(of film-aficionados, I guess) as </w:t>
       </w:r>
       <w:r>
-        <w:t xml:space="preserve">that every registered IMDb user can vote. You can hover over the circles to get more info. Not that much surprises here. Pirates of the Caribbean wasn’t really as much loved as the income suggested and – well </w:t>
+        <w:t xml:space="preserve">that every registered </w:t>
+      </w:r>
+      <w:proofErr w:type="spellStart"/>
+      <w:r>
+        <w:t>IMDb</w:t>
+      </w:r>
+      <w:proofErr w:type="spellEnd"/>
+      <w:r>
+        <w:t xml:space="preserve"> user can vote. You can hover over the circles to get more info. Not that much surprises here. Pirates of the Caribbean wasn’t really as much loved as the income suggested and – well </w:t>
       </w:r>
       <w:r>
         <w:t xml:space="preserve">– </w:t>
@@ -425,7 +462,15 @@
         <w:t>).</w:t>
       </w:r>
       <w:r>
-        <w:t xml:space="preserve"> It’s interesting to see how the same pattern we saw from IMDb is reflected, yet more pronounced. Much more variation in the data but </w:t>
+        <w:t xml:space="preserve"> It’s interesting to see how the same pattern we saw from </w:t>
+      </w:r>
+      <w:proofErr w:type="spellStart"/>
+      <w:r>
+        <w:t>IMDb</w:t>
+      </w:r>
+      <w:proofErr w:type="spellEnd"/>
+      <w:r>
+        <w:t xml:space="preserve"> is reflected, yet more pronounced. Much more variation in the data but </w:t>
       </w:r>
       <w:r>
         <w:t>t</w:t>
@@ -455,6 +500,7 @@
           <w:b/>
         </w:rPr>
       </w:pPr>
+      <w:bookmarkStart w:id="0" w:name="_GoBack"/>
       <w:r>
         <w:rPr>
           <w:b/>
@@ -650,7 +696,23 @@
         <w:t xml:space="preserve"> (I won’t mention him again)</w:t>
       </w:r>
       <w:r>
-        <w:t xml:space="preserve">, Grenn Lantern, Jack the Giant Slayer, Jupiter Ascening, Gods of Egypt (I’m a bit of a sucker for Greek mythology action though) etc. Should be </w:t>
+        <w:t xml:space="preserve">, </w:t>
+      </w:r>
+      <w:proofErr w:type="spellStart"/>
+      <w:r>
+        <w:t>Grenn</w:t>
+      </w:r>
+      <w:proofErr w:type="spellEnd"/>
+      <w:r>
+        <w:t xml:space="preserve"> Lantern, Jack the Giant Slayer, Jupiter </w:t>
+      </w:r>
+      <w:proofErr w:type="spellStart"/>
+      <w:r>
+        <w:t>Ascening</w:t>
+      </w:r>
+      <w:proofErr w:type="spellEnd"/>
+      <w:r>
+        <w:t xml:space="preserve">, Gods of Egypt (I’m a bit of a sucker for Greek mythology action though) etc. Should be </w:t>
       </w:r>
       <w:r>
         <w:t xml:space="preserve">the </w:t>
@@ -838,6 +900,7 @@
         <w:t>I can’t claim to know all the films listed here and will not try to suggest what genre you should pick to produce a low budget winner (even though this is the most realistic of all categories), but maybe a sequel of Deep Throat might be worth a thought…</w:t>
       </w:r>
     </w:p>
+    <w:bookmarkEnd w:id="0"/>
     <w:p/>
     <w:p/>
     <w:p/>

</xml_diff>